<commit_message>
#1179 Fix typo in Two Stage Letter template
</commit_message>
<xml_diff>
--- a/arches_her/docx/Condition Two-Stage Letter.docx
+++ b/arches_her/docx/Condition Two-Stage Letter.docx
@@ -525,9 +525,568 @@
           <w:bCs/>
           <w:lang w:eastAsia="en-GB"/>
         </w:rPr>
-        <w:t xml:space="preserve">[YOUR </w:t>
-      </w:r>
-      <w:proofErr w:type="gramStart"/>
+        <w:t>[YOUR TEAM NAME]</w:t>
+      </w:r>
+      <w:r>
+        <w:rPr>
+          <w:rFonts w:eastAsia="Times New Roman" w:cs="Times New Roman"/>
+          <w:lang w:eastAsia="en-GB"/>
+        </w:rPr>
+        <w:t xml:space="preserve"> </w:t>
+      </w:r>
+      <w:r>
+        <w:rPr>
+          <w:szCs w:val="24"/>
+        </w:rPr>
+        <w:t>gives advice on archaeology and planning.  Our advice follows the National Planning Policy Framework (NPPF).</w:t>
+      </w:r>
+    </w:p>
+    <w:p>
+      <w:pPr>
+        <w:tabs>
+          <w:tab w:val="left" w:pos="5245"/>
+        </w:tabs>
+        <w:spacing w:after="0" w:line="240" w:lineRule="auto"/>
+        <w:rPr>
+          <w:szCs w:val="24"/>
+        </w:rPr>
+      </w:pPr>
+    </w:p>
+    <w:p>
+      <w:pPr>
+        <w:tabs>
+          <w:tab w:val="left" w:pos="5245"/>
+        </w:tabs>
+        <w:spacing w:after="0" w:line="240" w:lineRule="auto"/>
+        <w:rPr>
+          <w:szCs w:val="24"/>
+          <w:u w:val="single"/>
+        </w:rPr>
+      </w:pPr>
+      <w:r>
+        <w:rPr>
+          <w:szCs w:val="24"/>
+          <w:u w:val="single"/>
+        </w:rPr>
+        <w:t>Assessment of Significance and Impact</w:t>
+      </w:r>
+    </w:p>
+    <w:p>
+      <w:pPr>
+        <w:tabs>
+          <w:tab w:val="left" w:pos="5245"/>
+        </w:tabs>
+        <w:spacing w:after="0" w:line="240" w:lineRule="auto"/>
+        <w:rPr>
+          <w:szCs w:val="24"/>
+          <w:u w:val="single"/>
+        </w:rPr>
+      </w:pPr>
+    </w:p>
+    <w:p>
+      <w:pPr>
+        <w:spacing w:after="0" w:line="240" w:lineRule="auto"/>
+        <w:rPr>
+          <w:rFonts w:cs="Arial"/>
+          <w:szCs w:val="24"/>
+        </w:rPr>
+      </w:pPr>
+      <w:r>
+        <w:rPr>
+          <w:rFonts w:cs="Arial"/>
+          <w:szCs w:val="24"/>
+        </w:rPr>
+        <w:t>&lt;Archaeological Priority Area&gt;</w:t>
+      </w:r>
+    </w:p>
+    <w:p>
+      <w:pPr>
+        <w:tabs>
+          <w:tab w:val="left" w:pos="5245"/>
+        </w:tabs>
+        <w:spacing w:after="0" w:line="240" w:lineRule="auto"/>
+        <w:rPr>
+          <w:szCs w:val="24"/>
+        </w:rPr>
+      </w:pPr>
+      <w:bookmarkStart w:id="0" w:name="_Hlk118981492"/>
+      <w:r>
+        <w:rPr>
+          <w:szCs w:val="24"/>
+        </w:rPr>
+        <w:t>&lt;Assessment of Significance&gt;</w:t>
+      </w:r>
+      <w:bookmarkEnd w:id="0"/>
+    </w:p>
+    <w:p>
+      <w:pPr>
+        <w:tabs>
+          <w:tab w:val="left" w:pos="5245"/>
+        </w:tabs>
+        <w:spacing w:after="0" w:line="240" w:lineRule="auto"/>
+        <w:rPr>
+          <w:szCs w:val="24"/>
+          <w:u w:val="single"/>
+        </w:rPr>
+      </w:pPr>
+      <w:r>
+        <w:rPr>
+          <w:szCs w:val="24"/>
+          <w:u w:val="single"/>
+        </w:rPr>
+        <w:t>Planning Policies</w:t>
+      </w:r>
+    </w:p>
+    <w:p>
+      <w:pPr>
+        <w:tabs>
+          <w:tab w:val="left" w:pos="5245"/>
+        </w:tabs>
+        <w:spacing w:after="0" w:line="240" w:lineRule="auto"/>
+        <w:rPr>
+          <w:szCs w:val="24"/>
+        </w:rPr>
+      </w:pPr>
+      <w:r>
+        <w:rPr>
+          <w:szCs w:val="24"/>
+        </w:rPr>
+        <w:t>NPPF Section 16 recognise</w:t>
+      </w:r>
+      <w:r>
+        <w:rPr>
+          <w:szCs w:val="24"/>
+        </w:rPr>
+        <w:t>s</w:t>
+      </w:r>
+      <w:r>
+        <w:rPr>
+          <w:szCs w:val="24"/>
+        </w:rPr>
+        <w:t xml:space="preserve"> the positive contribution of heritage assets of all kinds and make the conservation of archaeological interest a material planning consideration.  NPPF paragraph 19</w:t>
+      </w:r>
+      <w:r>
+        <w:rPr>
+          <w:szCs w:val="24"/>
+        </w:rPr>
+        <w:t>4</w:t>
+      </w:r>
+      <w:r>
+        <w:rPr>
+          <w:szCs w:val="24"/>
+        </w:rPr>
+        <w:t xml:space="preserve"> says applicants should provide an archaeological assessment if their development could affect a heritage asset of archaeological interest.   </w:t>
+      </w:r>
+    </w:p>
+    <w:p>
+      <w:pPr>
+        <w:tabs>
+          <w:tab w:val="left" w:pos="5245"/>
+        </w:tabs>
+        <w:spacing w:after="0" w:line="240" w:lineRule="auto"/>
+        <w:rPr>
+          <w:szCs w:val="24"/>
+        </w:rPr>
+      </w:pPr>
+    </w:p>
+    <w:p>
+      <w:pPr>
+        <w:tabs>
+          <w:tab w:val="left" w:pos="5245"/>
+        </w:tabs>
+        <w:spacing w:after="0" w:line="240" w:lineRule="auto"/>
+        <w:rPr>
+          <w:szCs w:val="24"/>
+        </w:rPr>
+      </w:pPr>
+      <w:r>
+        <w:rPr>
+          <w:szCs w:val="24"/>
+        </w:rPr>
+        <w:lastRenderedPageBreak/>
+        <w:t>NPPF paragraphs 1</w:t>
+      </w:r>
+      <w:r>
+        <w:rPr>
+          <w:szCs w:val="24"/>
+        </w:rPr>
+        <w:t>90</w:t>
+      </w:r>
+      <w:r>
+        <w:rPr>
+          <w:szCs w:val="24"/>
+        </w:rPr>
+        <w:t xml:space="preserve"> and 19</w:t>
+      </w:r>
+      <w:r>
+        <w:rPr>
+          <w:szCs w:val="24"/>
+        </w:rPr>
+        <w:t>7</w:t>
+      </w:r>
+      <w:r>
+        <w:rPr>
+          <w:szCs w:val="24"/>
+        </w:rPr>
+        <w:t xml:space="preserve"> emphasise the positive contributions heritage assets can make to sustainable communities and places.  Where appropriate, applicants should therefore also expect to identify enhancement opportunities.  </w:t>
+      </w:r>
+    </w:p>
+    <w:p>
+      <w:pPr>
+        <w:tabs>
+          <w:tab w:val="left" w:pos="5245"/>
+        </w:tabs>
+        <w:spacing w:after="0" w:line="240" w:lineRule="auto"/>
+        <w:rPr>
+          <w:szCs w:val="24"/>
+        </w:rPr>
+      </w:pPr>
+    </w:p>
+    <w:p>
+      <w:pPr>
+        <w:tabs>
+          <w:tab w:val="left" w:pos="5245"/>
+        </w:tabs>
+        <w:spacing w:after="0" w:line="240" w:lineRule="auto"/>
+        <w:rPr>
+          <w:szCs w:val="24"/>
+        </w:rPr>
+      </w:pPr>
+      <w:r>
+        <w:rPr>
+          <w:szCs w:val="24"/>
+        </w:rPr>
+        <w:t xml:space="preserve">If you grant planning consent, paragraph </w:t>
+      </w:r>
+      <w:r>
+        <w:rPr>
+          <w:szCs w:val="24"/>
+        </w:rPr>
+        <w:t>205</w:t>
+      </w:r>
+      <w:r>
+        <w:rPr>
+          <w:szCs w:val="24"/>
+        </w:rPr>
+        <w:t xml:space="preserve"> of the NPPF says that applicants should record the significance of any heritage assets that the development harms. Applicants should also improve knowledge of assets and make this public.</w:t>
+      </w:r>
+    </w:p>
+    <w:p>
+      <w:pPr>
+        <w:tabs>
+          <w:tab w:val="left" w:pos="5245"/>
+        </w:tabs>
+        <w:spacing w:after="0" w:line="240" w:lineRule="auto"/>
+        <w:rPr>
+          <w:szCs w:val="24"/>
+        </w:rPr>
+      </w:pPr>
+    </w:p>
+    <w:p>
+      <w:pPr>
+        <w:tabs>
+          <w:tab w:val="left" w:pos="5245"/>
+        </w:tabs>
+        <w:spacing w:after="0" w:line="240" w:lineRule="auto"/>
+        <w:rPr>
+          <w:szCs w:val="24"/>
+          <w:u w:val="single"/>
+        </w:rPr>
+      </w:pPr>
+      <w:r>
+        <w:rPr>
+          <w:szCs w:val="24"/>
+          <w:u w:val="single"/>
+        </w:rPr>
+        <w:t>Recommendations</w:t>
+      </w:r>
+    </w:p>
+    <w:p>
+      <w:pPr>
+        <w:tabs>
+          <w:tab w:val="left" w:pos="5245"/>
+        </w:tabs>
+        <w:spacing w:after="0" w:line="240" w:lineRule="auto"/>
+        <w:rPr>
+          <w:szCs w:val="24"/>
+        </w:rPr>
+      </w:pPr>
+      <w:r>
+        <w:rPr>
+          <w:szCs w:val="24"/>
+        </w:rPr>
+        <w:t xml:space="preserve">I advise that the development could cause harm to archaeological remains and field evaluation is needed to determine appropriate mitigation. However, although the NPPF envisages evaluation being undertaken prior to determination, in this case consideration of the nature of the development, the archaeological interest and/or practical constraints are such that I consider a two-stage archaeological condition could provide an acceptable safeguard.  This would comprise firstly, evaluation to clarify the nature and extent of surviving remains, followed, if necessary, by a full investigation.  </w:t>
+      </w:r>
+    </w:p>
+    <w:p>
+      <w:pPr>
+        <w:tabs>
+          <w:tab w:val="left" w:pos="5245"/>
+        </w:tabs>
+        <w:spacing w:after="0" w:line="240" w:lineRule="auto"/>
+        <w:rPr>
+          <w:szCs w:val="24"/>
+        </w:rPr>
+      </w:pPr>
+    </w:p>
+    <w:p>
+      <w:pPr>
+        <w:tabs>
+          <w:tab w:val="left" w:pos="5245"/>
+        </w:tabs>
+        <w:spacing w:after="0" w:line="240" w:lineRule="auto"/>
+        <w:rPr>
+          <w:szCs w:val="24"/>
+        </w:rPr>
+      </w:pPr>
+      <w:r>
+        <w:rPr>
+          <w:szCs w:val="24"/>
+        </w:rPr>
+        <w:t>I therefore recommend attaching a condition as follows:</w:t>
+      </w:r>
+    </w:p>
+    <w:p>
+      <w:pPr>
+        <w:tabs>
+          <w:tab w:val="left" w:pos="5245"/>
+        </w:tabs>
+        <w:spacing w:after="0" w:line="240" w:lineRule="auto"/>
+        <w:rPr>
+          <w:szCs w:val="24"/>
+        </w:rPr>
+      </w:pPr>
+    </w:p>
+    <w:p>
+      <w:pPr>
+        <w:tabs>
+          <w:tab w:val="left" w:pos="5245"/>
+        </w:tabs>
+        <w:spacing w:after="0" w:line="240" w:lineRule="auto"/>
+        <w:ind w:left="1418" w:hanging="1418"/>
+      </w:pPr>
+      <w:r>
+        <w:t xml:space="preserve">Condition </w:t>
+      </w:r>
+      <w:r>
+        <w:tab/>
+        <w:t xml:space="preserve">No demolition or development shall take place until a stage 1 written scheme of investigation (WSI) has been submitted to and approved by the local planning authority in writing.  For land that is included within the WSI, no demolition or development shall take place other than in accordance with the agreed WSI, and the programme and methodology of site evaluation and the nomination of a competent person(s) or organisation to undertake the agreed works. </w:t>
+      </w:r>
+    </w:p>
+    <w:p>
+      <w:pPr>
+        <w:tabs>
+          <w:tab w:val="left" w:pos="5245"/>
+        </w:tabs>
+        <w:spacing w:after="0" w:line="240" w:lineRule="auto"/>
+        <w:ind w:left="1418" w:hanging="1418"/>
+      </w:pPr>
+      <w:r>
+        <w:tab/>
+        <w:t>If heritage assets of archaeological interest are identified by stage 1 then for those parts of the site which have archaeological interest a stage 2 WSI shall be submitted to and approved by the local planning authority in writing.  For land that is included within the stage 2 WSI, no demolition/development shall take place other than in accordance with the agreed stage 2 WSI which shall include:</w:t>
+      </w:r>
+    </w:p>
+    <w:p>
+      <w:pPr>
+        <w:tabs>
+          <w:tab w:val="left" w:pos="5245"/>
+        </w:tabs>
+        <w:spacing w:after="0" w:line="240" w:lineRule="auto"/>
+        <w:ind w:left="1418" w:hanging="1418"/>
+      </w:pPr>
+    </w:p>
+    <w:p>
+      <w:pPr>
+        <w:numPr>
+          <w:ilvl w:val="0"/>
+          <w:numId w:val="1"/>
+        </w:numPr>
+        <w:spacing w:after="0" w:line="240" w:lineRule="auto"/>
+        <w:ind w:left="1701" w:hanging="283"/>
+      </w:pPr>
+      <w:r>
+        <w:t>The statement of significance and research objectives, the programme and methodology of site investigation and recording and the nomination of a competent person(s) or organisation to undertake the agreed works</w:t>
+      </w:r>
+    </w:p>
+    <w:p>
+      <w:pPr>
+        <w:numPr>
+          <w:ilvl w:val="0"/>
+          <w:numId w:val="1"/>
+        </w:numPr>
+        <w:spacing w:after="0" w:line="240" w:lineRule="auto"/>
+        <w:ind w:left="1701" w:hanging="283"/>
+      </w:pPr>
+      <w:r>
+        <w:t>Where appropriate, details of a programme for delivering related positive public benefits</w:t>
+      </w:r>
+    </w:p>
+    <w:p>
+      <w:pPr>
+        <w:numPr>
+          <w:ilvl w:val="0"/>
+          <w:numId w:val="1"/>
+        </w:numPr>
+        <w:spacing w:after="0" w:line="240" w:lineRule="auto"/>
+        <w:ind w:left="1701" w:hanging="283"/>
+      </w:pPr>
+      <w:r>
+        <w:t>The programme for post-investigation assessment and subsequent analysis, publication &amp; dissemination and deposition of resulting material. This part of the condition shall not be discharged until these elements have been fulfilled in accordance with the programme set out in the stage 2 WSI.</w:t>
+      </w:r>
+    </w:p>
+    <w:p>
+      <w:pPr>
+        <w:tabs>
+          <w:tab w:val="left" w:pos="5245"/>
+        </w:tabs>
+        <w:spacing w:after="0" w:line="240" w:lineRule="auto"/>
+        <w:ind w:left="1418" w:hanging="1418"/>
+      </w:pPr>
+    </w:p>
+    <w:p>
+      <w:pPr>
+        <w:tabs>
+          <w:tab w:val="left" w:pos="5245"/>
+        </w:tabs>
+        <w:spacing w:after="0" w:line="240" w:lineRule="auto"/>
+        <w:ind w:left="1418" w:hanging="1418"/>
+      </w:pPr>
+      <w:r>
+        <w:t>Informative</w:t>
+      </w:r>
+      <w:r>
+        <w:tab/>
+        <w:t>Written schemes of investigation will need to be prepared and implemented by a suitably professionally accredited archaeological practice in accordance with</w:t>
+      </w:r>
+      <w:r>
+        <w:t xml:space="preserve"> </w:t>
+      </w:r>
+      <w:r>
+        <w:rPr>
+          <w:b/>
+          <w:bCs/>
+          <w:szCs w:val="24"/>
+        </w:rPr>
+        <w:t>[YOUR AUTHORITY’S GUIDELINES]</w:t>
+      </w:r>
+      <w:r>
+        <w:t>. This condition is exempt from deemed discharge under schedule 6 of The Town and Country Planning (Development Management Procedure) (England) Order 2015.</w:t>
+      </w:r>
+    </w:p>
+    <w:p>
+      <w:pPr>
+        <w:tabs>
+          <w:tab w:val="left" w:pos="5245"/>
+        </w:tabs>
+        <w:spacing w:after="0" w:line="240" w:lineRule="auto"/>
+        <w:rPr>
+          <w:szCs w:val="24"/>
+        </w:rPr>
+      </w:pPr>
+    </w:p>
+    <w:p>
+      <w:pPr>
+        <w:tabs>
+          <w:tab w:val="left" w:pos="5245"/>
+        </w:tabs>
+        <w:spacing w:after="0" w:line="240" w:lineRule="auto"/>
+        <w:rPr>
+          <w:szCs w:val="24"/>
+        </w:rPr>
+      </w:pPr>
+      <w:r>
+        <w:rPr>
+          <w:szCs w:val="24"/>
+        </w:rPr>
+        <w:t xml:space="preserve">This pre-commencement condition is necessary to safeguard the archaeological interest on this site.  Approval of the WSI before works begin on site provides clarity on what investigations are required, and their timing in relation to the development programme.   If the applicant does not agree to this pre-commencement </w:t>
+      </w:r>
+      <w:r>
+        <w:rPr>
+          <w:szCs w:val="24"/>
+        </w:rPr>
+        <w:t>condition,</w:t>
+      </w:r>
+      <w:r>
+        <w:rPr>
+          <w:szCs w:val="24"/>
+        </w:rPr>
+        <w:t xml:space="preserve"> please let us know their reasons and any alternatives suggested.   Without this pre-commencement condition being imposed the application should be refused as it would not comply with NPPF paragraph </w:t>
+      </w:r>
+      <w:r>
+        <w:rPr>
+          <w:szCs w:val="24"/>
+        </w:rPr>
+        <w:t>205</w:t>
+      </w:r>
+      <w:r>
+        <w:rPr>
+          <w:szCs w:val="24"/>
+        </w:rPr>
+        <w:t>.</w:t>
+      </w:r>
+    </w:p>
+    <w:p>
+      <w:pPr>
+        <w:tabs>
+          <w:tab w:val="left" w:pos="5245"/>
+        </w:tabs>
+        <w:spacing w:after="0" w:line="240" w:lineRule="auto"/>
+        <w:rPr>
+          <w:szCs w:val="24"/>
+        </w:rPr>
+      </w:pPr>
+    </w:p>
+    <w:p>
+      <w:pPr>
+        <w:tabs>
+          <w:tab w:val="left" w:pos="5245"/>
+        </w:tabs>
+        <w:spacing w:after="0" w:line="240" w:lineRule="auto"/>
+        <w:rPr>
+          <w:szCs w:val="24"/>
+        </w:rPr>
+      </w:pPr>
+      <w:r>
+        <w:rPr>
+          <w:szCs w:val="24"/>
+        </w:rPr>
+        <w:t>I envisage that the archaeological fieldwork would comprise the following:</w:t>
+      </w:r>
+    </w:p>
+    <w:p>
+      <w:pPr>
+        <w:tabs>
+          <w:tab w:val="left" w:pos="5245"/>
+        </w:tabs>
+        <w:spacing w:after="0" w:line="240" w:lineRule="auto"/>
+        <w:rPr>
+          <w:szCs w:val="24"/>
+        </w:rPr>
+      </w:pPr>
+      <w:r>
+        <w:rPr>
+          <w:rFonts w:cs="Arial"/>
+          <w:szCs w:val="24"/>
+        </w:rPr>
+        <w:t>&lt;Mitigation&gt;</w:t>
+      </w:r>
+    </w:p>
+    <w:p>
+      <w:pPr>
+        <w:tabs>
+          <w:tab w:val="left" w:pos="5245"/>
+        </w:tabs>
+        <w:spacing w:after="0" w:line="240" w:lineRule="auto"/>
+        <w:rPr>
+          <w:szCs w:val="24"/>
+        </w:rPr>
+      </w:pPr>
+      <w:r>
+        <w:rPr>
+          <w:szCs w:val="24"/>
+        </w:rPr>
+        <w:t xml:space="preserve">You can find more information on archaeology and planning in </w:t>
+      </w:r>
       <w:r>
         <w:rPr>
           <w:rFonts w:eastAsia="Times New Roman" w:cs="Times New Roman"/>
@@ -535,9 +1094,8 @@
           <w:bCs/>
           <w:lang w:eastAsia="en-GB"/>
         </w:rPr>
-        <w:t>TEAM</w:t>
-      </w:r>
-      <w:proofErr w:type="gramEnd"/>
+        <w:t>[YOUR AUTHORITY</w:t>
+      </w:r>
       <w:r>
         <w:rPr>
           <w:rFonts w:eastAsia="Times New Roman" w:cs="Times New Roman"/>
@@ -545,575 +1103,7 @@
           <w:bCs/>
           <w:lang w:eastAsia="en-GB"/>
         </w:rPr>
-        <w:t xml:space="preserve"> NAME]</w:t>
-      </w:r>
-      <w:r>
-        <w:rPr>
-          <w:rFonts w:eastAsia="Times New Roman" w:cs="Times New Roman"/>
-          <w:lang w:eastAsia="en-GB"/>
-        </w:rPr>
-        <w:t xml:space="preserve"> </w:t>
-      </w:r>
-      <w:r>
-        <w:rPr>
-          <w:szCs w:val="24"/>
-        </w:rPr>
-        <w:t>gives advice on archaeology and planning.  Our advice follows the National Planning Policy Framework (NPPF).</w:t>
-      </w:r>
-    </w:p>
-    <w:p>
-      <w:pPr>
-        <w:tabs>
-          <w:tab w:val="left" w:pos="5245"/>
-        </w:tabs>
-        <w:spacing w:after="0" w:line="240" w:lineRule="auto"/>
-        <w:rPr>
-          <w:szCs w:val="24"/>
-        </w:rPr>
-      </w:pPr>
-    </w:p>
-    <w:p>
-      <w:pPr>
-        <w:tabs>
-          <w:tab w:val="left" w:pos="5245"/>
-        </w:tabs>
-        <w:spacing w:after="0" w:line="240" w:lineRule="auto"/>
-        <w:rPr>
-          <w:szCs w:val="24"/>
-          <w:u w:val="single"/>
-        </w:rPr>
-      </w:pPr>
-      <w:r>
-        <w:rPr>
-          <w:szCs w:val="24"/>
-          <w:u w:val="single"/>
-        </w:rPr>
-        <w:t>Assessment of Significance and Impact</w:t>
-      </w:r>
-    </w:p>
-    <w:p>
-      <w:pPr>
-        <w:tabs>
-          <w:tab w:val="left" w:pos="5245"/>
-        </w:tabs>
-        <w:spacing w:after="0" w:line="240" w:lineRule="auto"/>
-        <w:rPr>
-          <w:szCs w:val="24"/>
-          <w:u w:val="single"/>
-        </w:rPr>
-      </w:pPr>
-    </w:p>
-    <w:p>
-      <w:pPr>
-        <w:spacing w:after="0" w:line="240" w:lineRule="auto"/>
-        <w:rPr>
-          <w:rFonts w:cs="Arial"/>
-          <w:szCs w:val="24"/>
-        </w:rPr>
-      </w:pPr>
-      <w:r>
-        <w:rPr>
-          <w:rFonts w:cs="Arial"/>
-          <w:szCs w:val="24"/>
-        </w:rPr>
-        <w:t>&lt;Archaeological Priority Area&gt;</w:t>
-      </w:r>
-    </w:p>
-    <w:p>
-      <w:pPr>
-        <w:tabs>
-          <w:tab w:val="left" w:pos="5245"/>
-        </w:tabs>
-        <w:spacing w:after="0" w:line="240" w:lineRule="auto"/>
-        <w:rPr>
-          <w:szCs w:val="24"/>
-        </w:rPr>
-      </w:pPr>
-      <w:bookmarkStart w:id="0" w:name="_Hlk118981492"/>
-      <w:r>
-        <w:rPr>
-          <w:szCs w:val="24"/>
-        </w:rPr>
-        <w:t>&lt;Assessment of Significance&gt;</w:t>
-      </w:r>
-      <w:bookmarkEnd w:id="0"/>
-    </w:p>
-    <w:p>
-      <w:pPr>
-        <w:tabs>
-          <w:tab w:val="left" w:pos="5245"/>
-        </w:tabs>
-        <w:spacing w:after="0" w:line="240" w:lineRule="auto"/>
-        <w:rPr>
-          <w:szCs w:val="24"/>
-          <w:u w:val="single"/>
-        </w:rPr>
-      </w:pPr>
-      <w:r>
-        <w:rPr>
-          <w:szCs w:val="24"/>
-          <w:u w:val="single"/>
-        </w:rPr>
-        <w:t>Planning Policies</w:t>
-      </w:r>
-    </w:p>
-    <w:p>
-      <w:pPr>
-        <w:tabs>
-          <w:tab w:val="left" w:pos="5245"/>
-        </w:tabs>
-        <w:spacing w:after="0" w:line="240" w:lineRule="auto"/>
-        <w:rPr>
-          <w:szCs w:val="24"/>
-        </w:rPr>
-      </w:pPr>
-      <w:r>
-        <w:rPr>
-          <w:szCs w:val="24"/>
-        </w:rPr>
-        <w:t xml:space="preserve">NPPF Section 16 </w:t>
-      </w:r>
-      <w:proofErr w:type="spellStart"/>
-      <w:r>
-        <w:rPr>
-          <w:szCs w:val="24"/>
-        </w:rPr>
-        <w:t>recognise</w:t>
-      </w:r>
-      <w:r>
-        <w:rPr>
-          <w:szCs w:val="24"/>
-        </w:rPr>
-        <w:t>S</w:t>
-      </w:r>
-      <w:proofErr w:type="spellEnd"/>
-      <w:r>
-        <w:rPr>
-          <w:szCs w:val="24"/>
-        </w:rPr>
-        <w:t xml:space="preserve"> the positive contribution of heritage assets of all kinds and make the conservation of archaeological interest a material planning consideration.  NPPF paragraph 19</w:t>
-      </w:r>
-      <w:r>
-        <w:rPr>
-          <w:szCs w:val="24"/>
-        </w:rPr>
-        <w:t>4</w:t>
-      </w:r>
-      <w:r>
-        <w:rPr>
-          <w:szCs w:val="24"/>
-        </w:rPr>
-        <w:t xml:space="preserve"> says applicants should provide an archaeological assessment if their development could affect a heritage asset of archaeological interest.   </w:t>
-      </w:r>
-    </w:p>
-    <w:p>
-      <w:pPr>
-        <w:tabs>
-          <w:tab w:val="left" w:pos="5245"/>
-        </w:tabs>
-        <w:spacing w:after="0" w:line="240" w:lineRule="auto"/>
-        <w:rPr>
-          <w:szCs w:val="24"/>
-        </w:rPr>
-      </w:pPr>
-    </w:p>
-    <w:p>
-      <w:pPr>
-        <w:tabs>
-          <w:tab w:val="left" w:pos="5245"/>
-        </w:tabs>
-        <w:spacing w:after="0" w:line="240" w:lineRule="auto"/>
-        <w:rPr>
-          <w:szCs w:val="24"/>
-        </w:rPr>
-      </w:pPr>
-      <w:r>
-        <w:rPr>
-          <w:szCs w:val="24"/>
-        </w:rPr>
-        <w:lastRenderedPageBreak/>
-        <w:t>NPPF paragraphs 1</w:t>
-      </w:r>
-      <w:r>
-        <w:rPr>
-          <w:szCs w:val="24"/>
-        </w:rPr>
-        <w:t>90</w:t>
-      </w:r>
-      <w:r>
-        <w:rPr>
-          <w:szCs w:val="24"/>
-        </w:rPr>
-        <w:t xml:space="preserve"> and 19</w:t>
-      </w:r>
-      <w:r>
-        <w:rPr>
-          <w:szCs w:val="24"/>
-        </w:rPr>
-        <w:t>7</w:t>
-      </w:r>
-      <w:r>
-        <w:rPr>
-          <w:szCs w:val="24"/>
-        </w:rPr>
-        <w:t xml:space="preserve"> emphasise the positive contributions heritage assets can make to sustainable communities and places.  Where appropriate, applicants should therefore also expect to identify enhancement opportunities.  </w:t>
-      </w:r>
-    </w:p>
-    <w:p>
-      <w:pPr>
-        <w:tabs>
-          <w:tab w:val="left" w:pos="5245"/>
-        </w:tabs>
-        <w:spacing w:after="0" w:line="240" w:lineRule="auto"/>
-        <w:rPr>
-          <w:szCs w:val="24"/>
-        </w:rPr>
-      </w:pPr>
-    </w:p>
-    <w:p>
-      <w:pPr>
-        <w:tabs>
-          <w:tab w:val="left" w:pos="5245"/>
-        </w:tabs>
-        <w:spacing w:after="0" w:line="240" w:lineRule="auto"/>
-        <w:rPr>
-          <w:szCs w:val="24"/>
-        </w:rPr>
-      </w:pPr>
-      <w:r>
-        <w:rPr>
-          <w:szCs w:val="24"/>
-        </w:rPr>
-        <w:t xml:space="preserve">If you grant planning consent, paragraph </w:t>
-      </w:r>
-      <w:r>
-        <w:rPr>
-          <w:szCs w:val="24"/>
-        </w:rPr>
-        <w:t>205</w:t>
-      </w:r>
-      <w:r>
-        <w:rPr>
-          <w:szCs w:val="24"/>
-        </w:rPr>
-        <w:t xml:space="preserve"> of the NPPF says that applicants should record the significance of any heritage assets that the development harms. Applicants should also improve knowledge of assets and make this public.</w:t>
-      </w:r>
-    </w:p>
-    <w:p>
-      <w:pPr>
-        <w:tabs>
-          <w:tab w:val="left" w:pos="5245"/>
-        </w:tabs>
-        <w:spacing w:after="0" w:line="240" w:lineRule="auto"/>
-        <w:rPr>
-          <w:szCs w:val="24"/>
-        </w:rPr>
-      </w:pPr>
-    </w:p>
-    <w:p>
-      <w:pPr>
-        <w:tabs>
-          <w:tab w:val="left" w:pos="5245"/>
-        </w:tabs>
-        <w:spacing w:after="0" w:line="240" w:lineRule="auto"/>
-        <w:rPr>
-          <w:szCs w:val="24"/>
-          <w:u w:val="single"/>
-        </w:rPr>
-      </w:pPr>
-      <w:r>
-        <w:rPr>
-          <w:szCs w:val="24"/>
-          <w:u w:val="single"/>
-        </w:rPr>
-        <w:t>Recommendations</w:t>
-      </w:r>
-    </w:p>
-    <w:p>
-      <w:pPr>
-        <w:tabs>
-          <w:tab w:val="left" w:pos="5245"/>
-        </w:tabs>
-        <w:spacing w:after="0" w:line="240" w:lineRule="auto"/>
-        <w:rPr>
-          <w:szCs w:val="24"/>
-        </w:rPr>
-      </w:pPr>
-      <w:r>
-        <w:rPr>
-          <w:szCs w:val="24"/>
-        </w:rPr>
-        <w:t xml:space="preserve">I advise that the development could cause harm to archaeological remains and field evaluation is needed to determine appropriate mitigation. However, although the NPPF envisages evaluation being undertaken prior to determination, in this case consideration of the nature of the development, the archaeological interest and/or practical constraints are such that I consider a two-stage archaeological condition could provide an acceptable safeguard.  This would comprise firstly, evaluation to clarify the nature and extent of surviving remains, followed, if necessary, by a full investigation.  </w:t>
-      </w:r>
-    </w:p>
-    <w:p>
-      <w:pPr>
-        <w:tabs>
-          <w:tab w:val="left" w:pos="5245"/>
-        </w:tabs>
-        <w:spacing w:after="0" w:line="240" w:lineRule="auto"/>
-        <w:rPr>
-          <w:szCs w:val="24"/>
-        </w:rPr>
-      </w:pPr>
-    </w:p>
-    <w:p>
-      <w:pPr>
-        <w:tabs>
-          <w:tab w:val="left" w:pos="5245"/>
-        </w:tabs>
-        <w:spacing w:after="0" w:line="240" w:lineRule="auto"/>
-        <w:rPr>
-          <w:szCs w:val="24"/>
-        </w:rPr>
-      </w:pPr>
-      <w:r>
-        <w:rPr>
-          <w:szCs w:val="24"/>
-        </w:rPr>
-        <w:t>I therefore recommend attaching a condition as follows:</w:t>
-      </w:r>
-    </w:p>
-    <w:p>
-      <w:pPr>
-        <w:tabs>
-          <w:tab w:val="left" w:pos="5245"/>
-        </w:tabs>
-        <w:spacing w:after="0" w:line="240" w:lineRule="auto"/>
-        <w:rPr>
-          <w:szCs w:val="24"/>
-        </w:rPr>
-      </w:pPr>
-    </w:p>
-    <w:p>
-      <w:pPr>
-        <w:tabs>
-          <w:tab w:val="left" w:pos="5245"/>
-        </w:tabs>
-        <w:spacing w:after="0" w:line="240" w:lineRule="auto"/>
-        <w:ind w:left="1418" w:hanging="1418"/>
-      </w:pPr>
-      <w:r>
-        <w:t xml:space="preserve">Condition </w:t>
-      </w:r>
-      <w:r>
-        <w:tab/>
-        <w:t xml:space="preserve">No demolition or development shall take place until a stage 1 written scheme of investigation (WSI) has been submitted to and approved by the local planning authority in writing.  For land that is included within the WSI, no demolition or development shall take place other than in accordance with the agreed WSI, and the programme and methodology of site evaluation and the nomination of a competent person(s) or organisation to undertake the agreed works. </w:t>
-      </w:r>
-    </w:p>
-    <w:p>
-      <w:pPr>
-        <w:tabs>
-          <w:tab w:val="left" w:pos="5245"/>
-        </w:tabs>
-        <w:spacing w:after="0" w:line="240" w:lineRule="auto"/>
-        <w:ind w:left="1418" w:hanging="1418"/>
-      </w:pPr>
-      <w:r>
-        <w:tab/>
-        <w:t>If heritage assets of archaeological interest are identified by stage 1 then for those parts of the site which have archaeological interest a stage 2 WSI shall be submitted to and approved by the local planning authority in writing.  For land that is included within the stage 2 WSI, no demolition/development shall take place other than in accordance with the agreed stage 2 WSI which shall include:</w:t>
-      </w:r>
-    </w:p>
-    <w:p>
-      <w:pPr>
-        <w:tabs>
-          <w:tab w:val="left" w:pos="5245"/>
-        </w:tabs>
-        <w:spacing w:after="0" w:line="240" w:lineRule="auto"/>
-        <w:ind w:left="1418" w:hanging="1418"/>
-      </w:pPr>
-    </w:p>
-    <w:p>
-      <w:pPr>
-        <w:numPr>
-          <w:ilvl w:val="0"/>
-          <w:numId w:val="1"/>
-        </w:numPr>
-        <w:spacing w:after="0" w:line="240" w:lineRule="auto"/>
-        <w:ind w:left="1701" w:hanging="283"/>
-      </w:pPr>
-      <w:r>
-        <w:t>The statement of significance and research objectives, the programme and methodology of site investigation and recording and the nomination of a competent person(s) or organisation to undertake the agreed works</w:t>
-      </w:r>
-    </w:p>
-    <w:p>
-      <w:pPr>
-        <w:numPr>
-          <w:ilvl w:val="0"/>
-          <w:numId w:val="1"/>
-        </w:numPr>
-        <w:spacing w:after="0" w:line="240" w:lineRule="auto"/>
-        <w:ind w:left="1701" w:hanging="283"/>
-      </w:pPr>
-      <w:r>
-        <w:t>Where appropriate, details of a programme for delivering related positive public benefits</w:t>
-      </w:r>
-    </w:p>
-    <w:p>
-      <w:pPr>
-        <w:numPr>
-          <w:ilvl w:val="0"/>
-          <w:numId w:val="1"/>
-        </w:numPr>
-        <w:spacing w:after="0" w:line="240" w:lineRule="auto"/>
-        <w:ind w:left="1701" w:hanging="283"/>
-      </w:pPr>
-      <w:r>
-        <w:t>The programme for post-investigation assessment and subsequent analysis, publication &amp; dissemination and deposition of resulting material. This part of the condition shall not be discharged until these elements have been fulfilled in accordance with the programme set out in the stage 2 WSI.</w:t>
-      </w:r>
-    </w:p>
-    <w:p>
-      <w:pPr>
-        <w:tabs>
-          <w:tab w:val="left" w:pos="5245"/>
-        </w:tabs>
-        <w:spacing w:after="0" w:line="240" w:lineRule="auto"/>
-        <w:ind w:left="1418" w:hanging="1418"/>
-      </w:pPr>
-    </w:p>
-    <w:p>
-      <w:pPr>
-        <w:tabs>
-          <w:tab w:val="left" w:pos="5245"/>
-        </w:tabs>
-        <w:spacing w:after="0" w:line="240" w:lineRule="auto"/>
-        <w:ind w:left="1418" w:hanging="1418"/>
-      </w:pPr>
-      <w:r>
-        <w:t>Informative</w:t>
-      </w:r>
-      <w:r>
-        <w:tab/>
-        <w:t>Written schemes of investigation will need to be prepared and implemented by a suitably professionally accredited archaeological practice in accordance with</w:t>
-      </w:r>
-      <w:r>
-        <w:t xml:space="preserve"> </w:t>
-      </w:r>
-      <w:r>
-        <w:rPr>
-          <w:b/>
-          <w:bCs/>
-          <w:szCs w:val="24"/>
-        </w:rPr>
-        <w:t>[YOUR AUTHORITY’S GUIDELINES]</w:t>
-      </w:r>
-      <w:r>
-        <w:t>. This condition is exempt from deemed discharge under schedule 6 of The Town and Country Planning (Development Management Procedure) (England) Order 2015.</w:t>
-      </w:r>
-    </w:p>
-    <w:p>
-      <w:pPr>
-        <w:tabs>
-          <w:tab w:val="left" w:pos="5245"/>
-        </w:tabs>
-        <w:spacing w:after="0" w:line="240" w:lineRule="auto"/>
-        <w:rPr>
-          <w:szCs w:val="24"/>
-        </w:rPr>
-      </w:pPr>
-    </w:p>
-    <w:p>
-      <w:pPr>
-        <w:tabs>
-          <w:tab w:val="left" w:pos="5245"/>
-        </w:tabs>
-        <w:spacing w:after="0" w:line="240" w:lineRule="auto"/>
-        <w:rPr>
-          <w:szCs w:val="24"/>
-        </w:rPr>
-      </w:pPr>
-      <w:r>
-        <w:rPr>
-          <w:szCs w:val="24"/>
-        </w:rPr>
-        <w:t xml:space="preserve">This pre-commencement condition is necessary to safeguard the archaeological interest on this site.  Approval of the WSI before works begin on site provides clarity on what investigations are required, and their timing in relation to the development programme.   If the applicant does not agree to this pre-commencement </w:t>
-      </w:r>
-      <w:r>
-        <w:rPr>
-          <w:szCs w:val="24"/>
-        </w:rPr>
-        <w:t>condition,</w:t>
-      </w:r>
-      <w:r>
-        <w:rPr>
-          <w:szCs w:val="24"/>
-        </w:rPr>
-        <w:t xml:space="preserve"> please let us know their reasons and any alternatives suggested.   Without this pre-commencement condition being imposed the application should be refused as it would not comply with NPPF paragraph </w:t>
-      </w:r>
-      <w:r>
-        <w:rPr>
-          <w:szCs w:val="24"/>
-        </w:rPr>
-        <w:t>205</w:t>
-      </w:r>
-      <w:r>
-        <w:rPr>
-          <w:szCs w:val="24"/>
-        </w:rPr>
-        <w:t>.</w:t>
-      </w:r>
-    </w:p>
-    <w:p>
-      <w:pPr>
-        <w:tabs>
-          <w:tab w:val="left" w:pos="5245"/>
-        </w:tabs>
-        <w:spacing w:after="0" w:line="240" w:lineRule="auto"/>
-        <w:rPr>
-          <w:szCs w:val="24"/>
-        </w:rPr>
-      </w:pPr>
-    </w:p>
-    <w:p>
-      <w:pPr>
-        <w:tabs>
-          <w:tab w:val="left" w:pos="5245"/>
-        </w:tabs>
-        <w:spacing w:after="0" w:line="240" w:lineRule="auto"/>
-        <w:rPr>
-          <w:szCs w:val="24"/>
-        </w:rPr>
-      </w:pPr>
-      <w:r>
-        <w:rPr>
-          <w:szCs w:val="24"/>
-        </w:rPr>
-        <w:t>I envisage that the archaeological fieldwork would comprise the following:</w:t>
-      </w:r>
-    </w:p>
-    <w:p>
-      <w:pPr>
-        <w:tabs>
-          <w:tab w:val="left" w:pos="5245"/>
-        </w:tabs>
-        <w:spacing w:after="0" w:line="240" w:lineRule="auto"/>
-        <w:rPr>
-          <w:szCs w:val="24"/>
-        </w:rPr>
-      </w:pPr>
-      <w:r>
-        <w:rPr>
-          <w:rFonts w:cs="Arial"/>
-          <w:szCs w:val="24"/>
-        </w:rPr>
-        <w:t>&lt;Mitigation&gt;</w:t>
-      </w:r>
-    </w:p>
-    <w:p>
-      <w:pPr>
-        <w:tabs>
-          <w:tab w:val="left" w:pos="5245"/>
-        </w:tabs>
-        <w:spacing w:after="0" w:line="240" w:lineRule="auto"/>
-        <w:rPr>
-          <w:szCs w:val="24"/>
-        </w:rPr>
-      </w:pPr>
-      <w:r>
-        <w:rPr>
-          <w:szCs w:val="24"/>
-        </w:rPr>
-        <w:t xml:space="preserve">You can find more information on archaeology and planning in </w:t>
+        <w:t xml:space="preserve"> AREA</w:t>
       </w:r>
       <w:r>
         <w:rPr>
@@ -1122,138 +1112,141 @@
           <w:bCs/>
           <w:lang w:eastAsia="en-GB"/>
         </w:rPr>
-        <w:t>[YOUR AUTHORITY</w:t>
+        <w:t xml:space="preserve"> NAME]</w:t>
       </w:r>
       <w:r>
         <w:rPr>
           <w:rFonts w:eastAsia="Times New Roman" w:cs="Times New Roman"/>
+          <w:lang w:eastAsia="en-GB"/>
+        </w:rPr>
+        <w:t xml:space="preserve"> </w:t>
+      </w:r>
+      <w:r>
+        <w:rPr>
+          <w:szCs w:val="24"/>
+        </w:rPr>
+        <w:t xml:space="preserve">on our website.   </w:t>
+      </w:r>
+    </w:p>
+    <w:p>
+      <w:pPr>
+        <w:tabs>
+          <w:tab w:val="left" w:pos="5245"/>
+        </w:tabs>
+        <w:spacing w:after="0" w:line="240" w:lineRule="auto"/>
+        <w:rPr>
+          <w:b/>
+          <w:szCs w:val="24"/>
+          <w:u w:val="single"/>
+        </w:rPr>
+      </w:pPr>
+    </w:p>
+    <w:p>
+      <w:pPr>
+        <w:tabs>
+          <w:tab w:val="left" w:pos="5245"/>
+        </w:tabs>
+        <w:spacing w:after="0" w:line="240" w:lineRule="auto"/>
+        <w:rPr>
+          <w:szCs w:val="24"/>
+        </w:rPr>
+      </w:pPr>
+      <w:r>
+        <w:rPr>
+          <w:szCs w:val="24"/>
+        </w:rPr>
+        <w:t>This response relates solely to archaeological considerations.  If necessary, Historic England’s Development Advice Team should be consulted separately regarding statutory matters.</w:t>
+      </w:r>
+    </w:p>
+    <w:p>
+      <w:pPr>
+        <w:tabs>
+          <w:tab w:val="left" w:pos="5245"/>
+        </w:tabs>
+        <w:spacing w:after="0" w:line="240" w:lineRule="auto"/>
+        <w:rPr>
+          <w:szCs w:val="24"/>
+        </w:rPr>
+      </w:pPr>
+    </w:p>
+    <w:p>
+      <w:pPr>
+        <w:tabs>
+          <w:tab w:val="left" w:pos="5245"/>
+        </w:tabs>
+        <w:spacing w:after="0" w:line="240" w:lineRule="auto"/>
+        <w:rPr>
+          <w:szCs w:val="24"/>
+        </w:rPr>
+      </w:pPr>
+      <w:r>
+        <w:rPr>
+          <w:szCs w:val="24"/>
+        </w:rPr>
+        <w:t>Yours sincerely</w:t>
+      </w:r>
+    </w:p>
+    <w:p>
+      <w:pPr>
+        <w:tabs>
+          <w:tab w:val="left" w:pos="5245"/>
+        </w:tabs>
+        <w:spacing w:after="0" w:line="240" w:lineRule="auto"/>
+        <w:rPr>
+          <w:szCs w:val="24"/>
+        </w:rPr>
+      </w:pPr>
+    </w:p>
+    <w:p>
+      <w:pPr>
+        <w:tabs>
+          <w:tab w:val="left" w:pos="5245"/>
+        </w:tabs>
+        <w:spacing w:after="0" w:line="240" w:lineRule="auto"/>
+        <w:rPr>
+          <w:szCs w:val="24"/>
+        </w:rPr>
+      </w:pPr>
+      <w:bookmarkStart w:id="1" w:name="_Hlk118981594"/>
+      <w:r>
+        <w:rPr>
+          <w:szCs w:val="24"/>
+        </w:rPr>
+        <w:t>&lt;Casework Officer&gt;</w:t>
+      </w:r>
+      <w:bookmarkEnd w:id="1"/>
+    </w:p>
+    <w:p>
+      <w:pPr>
+        <w:tabs>
+          <w:tab w:val="left" w:pos="5245"/>
+        </w:tabs>
+        <w:spacing w:after="0" w:line="240" w:lineRule="auto"/>
+        <w:rPr>
+          <w:szCs w:val="24"/>
+        </w:rPr>
+      </w:pPr>
+    </w:p>
+    <w:p>
+      <w:pPr>
+        <w:tabs>
+          <w:tab w:val="left" w:pos="5245"/>
+        </w:tabs>
+        <w:spacing w:after="0" w:line="240" w:lineRule="auto"/>
+        <w:rPr>
           <w:b/>
           <w:bCs/>
-          <w:lang w:eastAsia="en-GB"/>
-        </w:rPr>
-        <w:t xml:space="preserve"> AREA</w:t>
-      </w:r>
-      <w:r>
-        <w:rPr>
-          <w:rFonts w:eastAsia="Times New Roman" w:cs="Times New Roman"/>
+          <w:szCs w:val="24"/>
+        </w:rPr>
+      </w:pPr>
+      <w:r>
+        <w:rPr>
           <w:b/>
           <w:bCs/>
-          <w:lang w:eastAsia="en-GB"/>
-        </w:rPr>
-        <w:t xml:space="preserve"> NAME]</w:t>
-      </w:r>
-      <w:r>
-        <w:rPr>
-          <w:rFonts w:eastAsia="Times New Roman" w:cs="Times New Roman"/>
-          <w:lang w:eastAsia="en-GB"/>
-        </w:rPr>
-        <w:t xml:space="preserve"> </w:t>
-      </w:r>
-      <w:r>
-        <w:rPr>
-          <w:szCs w:val="24"/>
-        </w:rPr>
-        <w:t xml:space="preserve">on our website.   </w:t>
-      </w:r>
-    </w:p>
-    <w:p>
-      <w:pPr>
-        <w:tabs>
-          <w:tab w:val="left" w:pos="5245"/>
-        </w:tabs>
-        <w:spacing w:after="0" w:line="240" w:lineRule="auto"/>
-        <w:rPr>
-          <w:b/>
-          <w:szCs w:val="24"/>
-          <w:u w:val="single"/>
-        </w:rPr>
-      </w:pPr>
-    </w:p>
-    <w:p>
-      <w:pPr>
-        <w:tabs>
-          <w:tab w:val="left" w:pos="5245"/>
-        </w:tabs>
-        <w:spacing w:after="0" w:line="240" w:lineRule="auto"/>
-        <w:rPr>
-          <w:szCs w:val="24"/>
-        </w:rPr>
-      </w:pPr>
-      <w:r>
-        <w:rPr>
-          <w:szCs w:val="24"/>
-        </w:rPr>
-        <w:t>This response relates solely to archaeological considerations.  If necessary, Historic England’s Development Advice Team should be consulted separately regarding statutory matters.</w:t>
-      </w:r>
-    </w:p>
-    <w:p>
-      <w:pPr>
-        <w:tabs>
-          <w:tab w:val="left" w:pos="5245"/>
-        </w:tabs>
-        <w:spacing w:after="0" w:line="240" w:lineRule="auto"/>
-        <w:rPr>
-          <w:szCs w:val="24"/>
-        </w:rPr>
-      </w:pPr>
-    </w:p>
-    <w:p>
-      <w:pPr>
-        <w:tabs>
-          <w:tab w:val="left" w:pos="5245"/>
-        </w:tabs>
-        <w:spacing w:after="0" w:line="240" w:lineRule="auto"/>
-        <w:rPr>
-          <w:szCs w:val="24"/>
-        </w:rPr>
-      </w:pPr>
-      <w:r>
-        <w:rPr>
-          <w:szCs w:val="24"/>
-        </w:rPr>
-        <w:t>Yours sincerely</w:t>
-      </w:r>
-    </w:p>
-    <w:p>
-      <w:pPr>
-        <w:tabs>
-          <w:tab w:val="left" w:pos="5245"/>
-        </w:tabs>
-        <w:spacing w:after="0" w:line="240" w:lineRule="auto"/>
-        <w:rPr>
-          <w:szCs w:val="24"/>
-        </w:rPr>
-      </w:pPr>
-    </w:p>
-    <w:p>
-      <w:pPr>
-        <w:tabs>
-          <w:tab w:val="left" w:pos="5245"/>
-        </w:tabs>
-        <w:spacing w:after="0" w:line="240" w:lineRule="auto"/>
-        <w:rPr>
-          <w:szCs w:val="24"/>
-        </w:rPr>
-      </w:pPr>
-      <w:bookmarkStart w:id="1" w:name="_Hlk118981594"/>
-      <w:r>
-        <w:rPr>
-          <w:szCs w:val="24"/>
-        </w:rPr>
-        <w:t>&lt;Casework Officer&gt;</w:t>
-      </w:r>
-      <w:bookmarkEnd w:id="1"/>
-    </w:p>
-    <w:p>
-      <w:pPr>
-        <w:tabs>
-          <w:tab w:val="left" w:pos="5245"/>
-        </w:tabs>
-        <w:spacing w:after="0" w:line="240" w:lineRule="auto"/>
-        <w:rPr>
-          <w:szCs w:val="24"/>
-        </w:rPr>
-      </w:pPr>
+          <w:szCs w:val="24"/>
+        </w:rPr>
+        <w:t>[YOUR ROLE]</w:t>
+      </w:r>
     </w:p>
     <w:p>
       <w:pPr>
@@ -1273,46 +1266,7 @@
           <w:bCs/>
           <w:szCs w:val="24"/>
         </w:rPr>
-        <w:t>[YOUR ROLE]</w:t>
-      </w:r>
-    </w:p>
-    <w:p>
-      <w:pPr>
-        <w:tabs>
-          <w:tab w:val="left" w:pos="5245"/>
-        </w:tabs>
-        <w:spacing w:after="0" w:line="240" w:lineRule="auto"/>
-        <w:rPr>
-          <w:b/>
-          <w:bCs/>
-          <w:szCs w:val="24"/>
-        </w:rPr>
-      </w:pPr>
-      <w:r>
-        <w:rPr>
-          <w:b/>
-          <w:bCs/>
-          <w:szCs w:val="24"/>
-        </w:rPr>
-        <w:t xml:space="preserve">[YOUR </w:t>
-      </w:r>
-      <w:proofErr w:type="gramStart"/>
-      <w:r>
-        <w:rPr>
-          <w:b/>
-          <w:bCs/>
-          <w:szCs w:val="24"/>
-        </w:rPr>
-        <w:t>TEAM</w:t>
-      </w:r>
-      <w:proofErr w:type="gramEnd"/>
-      <w:r>
-        <w:rPr>
-          <w:b/>
-          <w:bCs/>
-          <w:szCs w:val="24"/>
-        </w:rPr>
-        <w:t xml:space="preserve"> NAME]</w:t>
+        <w:t>[YOUR TEAM NAME]</w:t>
       </w:r>
     </w:p>
     <w:p>
@@ -2451,15 +2405,12 @@
 </file>
 
 <file path=customXml/item1.xml><?xml version="1.0" encoding="utf-8"?>
-<p:properties xmlns:p="http://schemas.microsoft.com/office/2006/metadata/properties" xmlns:xsi="http://www.w3.org/2001/XMLSchema-instance" xmlns:pc="http://schemas.microsoft.com/office/infopath/2007/PartnerControls">
-  <documentManagement>
-    <lcf76f155ced4ddcb4097134ff3c332f xmlns="06cfe00f-839a-4df9-b5c7-4ebac7d0c360">
-      <Terms xmlns="http://schemas.microsoft.com/office/infopath/2007/PartnerControls"/>
-    </lcf76f155ced4ddcb4097134ff3c332f>
-    <SoftwareVersion xmlns="06cfe00f-839a-4df9-b5c7-4ebac7d0c360">2.105.1143.0 64-bit (May 2022)</SoftwareVersion>
-    <TaxCatchAll xmlns="bb952b06-3268-4e55-b0fe-9eb49669fc08" xsi:nil="true"/>
-  </documentManagement>
-</p:properties>
+<?mso-contentType ?>
+<FormTemplates xmlns="http://schemas.microsoft.com/sharepoint/v3/contenttype/forms">
+  <Display>DocumentLibraryForm</Display>
+  <Edit>DocumentLibraryForm</Edit>
+  <New>DocumentLibraryForm</New>
+</FormTemplates>
 </file>
 
 <file path=customXml/item2.xml><?xml version="1.0" encoding="utf-8"?>
@@ -2719,21 +2670,21 @@
 </file>
 
 <file path=customXml/item3.xml><?xml version="1.0" encoding="utf-8"?>
-<?mso-contentType ?>
-<FormTemplates xmlns="http://schemas.microsoft.com/sharepoint/v3/contenttype/forms">
-  <Display>DocumentLibraryForm</Display>
-  <Edit>DocumentLibraryForm</Edit>
-  <New>DocumentLibraryForm</New>
-</FormTemplates>
+<p:properties xmlns:p="http://schemas.microsoft.com/office/2006/metadata/properties" xmlns:xsi="http://www.w3.org/2001/XMLSchema-instance" xmlns:pc="http://schemas.microsoft.com/office/infopath/2007/PartnerControls">
+  <documentManagement>
+    <lcf76f155ced4ddcb4097134ff3c332f xmlns="06cfe00f-839a-4df9-b5c7-4ebac7d0c360">
+      <Terms xmlns="http://schemas.microsoft.com/office/infopath/2007/PartnerControls"/>
+    </lcf76f155ced4ddcb4097134ff3c332f>
+    <SoftwareVersion xmlns="06cfe00f-839a-4df9-b5c7-4ebac7d0c360">2.105.1143.0 64-bit (May 2022)</SoftwareVersion>
+    <TaxCatchAll xmlns="bb952b06-3268-4e55-b0fe-9eb49669fc08" xsi:nil="true"/>
+  </documentManagement>
+</p:properties>
 </file>
 
 <file path=customXml/itemProps1.xml><?xml version="1.0" encoding="utf-8"?>
-<ds:datastoreItem xmlns:ds="http://schemas.openxmlformats.org/officeDocument/2006/customXml" ds:itemID="{897D78BA-DBA4-46D6-A9B3-4FBDE126BBBF}">
+<ds:datastoreItem xmlns:ds="http://schemas.openxmlformats.org/officeDocument/2006/customXml" ds:itemID="{61E9EBC0-AAFA-4DA8-85B6-265BF65FB5EB}">
   <ds:schemaRefs>
-    <ds:schemaRef ds:uri="http://schemas.microsoft.com/office/2006/metadata/properties"/>
-    <ds:schemaRef ds:uri="http://schemas.microsoft.com/office/infopath/2007/PartnerControls"/>
-    <ds:schemaRef ds:uri="06cfe00f-839a-4df9-b5c7-4ebac7d0c360"/>
-    <ds:schemaRef ds:uri="bb952b06-3268-4e55-b0fe-9eb49669fc08"/>
+    <ds:schemaRef ds:uri="http://schemas.microsoft.com/sharepoint/v3/contenttype/forms"/>
   </ds:schemaRefs>
 </ds:datastoreItem>
 </file>
@@ -2759,9 +2710,12 @@
 </file>
 
 <file path=customXml/itemProps3.xml><?xml version="1.0" encoding="utf-8"?>
-<ds:datastoreItem xmlns:ds="http://schemas.openxmlformats.org/officeDocument/2006/customXml" ds:itemID="{61E9EBC0-AAFA-4DA8-85B6-265BF65FB5EB}">
+<ds:datastoreItem xmlns:ds="http://schemas.openxmlformats.org/officeDocument/2006/customXml" ds:itemID="{897D78BA-DBA4-46D6-A9B3-4FBDE126BBBF}">
   <ds:schemaRefs>
-    <ds:schemaRef ds:uri="http://schemas.microsoft.com/sharepoint/v3/contenttype/forms"/>
+    <ds:schemaRef ds:uri="http://schemas.microsoft.com/office/2006/metadata/properties"/>
+    <ds:schemaRef ds:uri="http://schemas.microsoft.com/office/infopath/2007/PartnerControls"/>
+    <ds:schemaRef ds:uri="06cfe00f-839a-4df9-b5c7-4ebac7d0c360"/>
+    <ds:schemaRef ds:uri="bb952b06-3268-4e55-b0fe-9eb49669fc08"/>
   </ds:schemaRefs>
 </ds:datastoreItem>
 </file>
</xml_diff>